<commit_message>
administrator - tabele i dijagrami
</commit_message>
<xml_diff>
--- a/funkcionalni zahtjevi/administrator/Administrator.docx
+++ b/funkcionalni zahtjevi/administrator/Administrator.docx
@@ -341,7 +341,21 @@
                 <w:rFonts w:asciiTheme="minorHAnsi" w:hAnsiTheme="minorHAnsi" w:cstheme="minorHAnsi"/>
                 <w:szCs w:val="24"/>
               </w:rPr>
-              <w:t>Administrator izabrao opciju kreiranje sale.</w:t>
+              <w:t>Administrator izabrao opciju</w:t>
+            </w:r>
+            <w:r>
+              <w:rPr>
+                <w:rFonts w:asciiTheme="minorHAnsi" w:hAnsiTheme="minorHAnsi" w:cstheme="minorHAnsi"/>
+                <w:szCs w:val="24"/>
+              </w:rPr>
+              <w:t xml:space="preserve"> „KREIRANJE SALE“</w:t>
+            </w:r>
+            <w:r>
+              <w:rPr>
+                <w:rFonts w:asciiTheme="minorHAnsi" w:hAnsiTheme="minorHAnsi" w:cstheme="minorHAnsi"/>
+                <w:szCs w:val="24"/>
+              </w:rPr>
+              <w:t>.</w:t>
             </w:r>
           </w:p>
         </w:tc>
@@ -472,7 +486,21 @@
                 <w:rFonts w:asciiTheme="minorHAnsi" w:hAnsiTheme="minorHAnsi" w:cstheme="minorHAnsi"/>
                 <w:szCs w:val="24"/>
               </w:rPr>
-              <w:t>Sistem prikazuje ponuđene opcije.</w:t>
+              <w:t>Sistem prikazuje ponuđene opcije</w:t>
+            </w:r>
+            <w:r>
+              <w:rPr>
+                <w:rFonts w:asciiTheme="minorHAnsi" w:hAnsiTheme="minorHAnsi" w:cstheme="minorHAnsi"/>
+                <w:szCs w:val="24"/>
+              </w:rPr>
+              <w:t xml:space="preserve"> za izgled sale</w:t>
+            </w:r>
+            <w:r>
+              <w:rPr>
+                <w:rFonts w:asciiTheme="minorHAnsi" w:hAnsiTheme="minorHAnsi" w:cstheme="minorHAnsi"/>
+                <w:szCs w:val="24"/>
+              </w:rPr>
+              <w:t>.</w:t>
             </w:r>
           </w:p>
           <w:p>
@@ -598,6 +626,59 @@
           <w:p>
             <w:pPr>
               <w:cnfStyle w:val="000000100000" w:firstRow="0" w:lastRow="0" w:firstColumn="0" w:lastColumn="0" w:oddVBand="0" w:evenVBand="0" w:oddHBand="1" w:evenHBand="0" w:firstRowFirstColumn="0" w:firstRowLastColumn="0" w:lastRowFirstColumn="0" w:lastRowLastColumn="0"/>
+              <w:rPr>
+                <w:rFonts w:asciiTheme="minorHAnsi" w:hAnsiTheme="minorHAnsi" w:cstheme="minorHAnsi"/>
+                <w:sz w:val="22"/>
+                <w:szCs w:val="24"/>
+              </w:rPr>
+            </w:pPr>
+            <w:r>
+              <w:rPr>
+                <w:rFonts w:asciiTheme="minorHAnsi" w:hAnsiTheme="minorHAnsi" w:cstheme="minorHAnsi"/>
+                <w:sz w:val="22"/>
+                <w:szCs w:val="24"/>
+              </w:rPr>
+              <w:t>-/-</w:t>
+            </w:r>
+          </w:p>
+        </w:tc>
+      </w:tr>
+      <w:tr>
+        <w:trPr>
+          <w:trHeight w:val="454"/>
+        </w:trPr>
+        <w:tc>
+          <w:tcPr>
+            <w:cnfStyle w:val="001000000000" w:firstRow="0" w:lastRow="0" w:firstColumn="1" w:lastColumn="0" w:oddVBand="0" w:evenVBand="0" w:oddHBand="0" w:evenHBand="0" w:firstRowFirstColumn="0" w:firstRowLastColumn="0" w:lastRowFirstColumn="0" w:lastRowLastColumn="0"/>
+            <w:tcW w:w="2641" w:type="dxa"/>
+            <w:shd w:val="clear" w:color="auto" w:fill="auto"/>
+          </w:tcPr>
+          <w:p>
+            <w:pPr>
+              <w:rPr>
+                <w:rFonts w:asciiTheme="minorHAnsi" w:hAnsiTheme="minorHAnsi" w:cstheme="minorHAnsi"/>
+                <w:sz w:val="22"/>
+                <w:szCs w:val="24"/>
+              </w:rPr>
+            </w:pPr>
+            <w:r>
+              <w:rPr>
+                <w:rFonts w:asciiTheme="minorHAnsi" w:hAnsiTheme="minorHAnsi" w:cstheme="minorHAnsi"/>
+                <w:sz w:val="22"/>
+                <w:szCs w:val="24"/>
+              </w:rPr>
+              <w:t>Ishodi alternativa</w:t>
+            </w:r>
+          </w:p>
+        </w:tc>
+        <w:tc>
+          <w:tcPr>
+            <w:tcW w:w="6431" w:type="dxa"/>
+            <w:shd w:val="clear" w:color="auto" w:fill="auto"/>
+          </w:tcPr>
+          <w:p>
+            <w:pPr>
+              <w:cnfStyle w:val="000000000000" w:firstRow="0" w:lastRow="0" w:firstColumn="0" w:lastColumn="0" w:oddVBand="0" w:evenVBand="0" w:oddHBand="0" w:evenHBand="0" w:firstRowFirstColumn="0" w:firstRowLastColumn="0" w:lastRowFirstColumn="0" w:lastRowLastColumn="0"/>
               <w:rPr>
                 <w:rFonts w:asciiTheme="minorHAnsi" w:hAnsiTheme="minorHAnsi" w:cstheme="minorHAnsi"/>
                 <w:sz w:val="22"/>
@@ -1219,7 +1300,92 @@
                 <w:sz w:val="22"/>
                 <w:szCs w:val="24"/>
               </w:rPr>
-              <w:t>2.a Sistem obavještava administratora o nekorektnim vrijednostima.</w:t>
+              <w:t>3</w:t>
+            </w:r>
+            <w:r>
+              <w:rPr>
+                <w:rFonts w:asciiTheme="minorHAnsi" w:hAnsiTheme="minorHAnsi" w:cstheme="minorHAnsi"/>
+                <w:sz w:val="22"/>
+                <w:szCs w:val="24"/>
+              </w:rPr>
+              <w:t>.a Sistem obavještava administratora o nekorektnim vrijednostima</w:t>
+            </w:r>
+            <w:r>
+              <w:rPr>
+                <w:rFonts w:asciiTheme="minorHAnsi" w:hAnsiTheme="minorHAnsi" w:cstheme="minorHAnsi"/>
+                <w:sz w:val="22"/>
+                <w:szCs w:val="24"/>
+              </w:rPr>
+              <w:t xml:space="preserve"> i omogućava ponovan unos ili izlaz</w:t>
+            </w:r>
+            <w:r>
+              <w:rPr>
+                <w:rFonts w:asciiTheme="minorHAnsi" w:hAnsiTheme="minorHAnsi" w:cstheme="minorHAnsi"/>
+                <w:sz w:val="22"/>
+                <w:szCs w:val="24"/>
+              </w:rPr>
+              <w:t>.</w:t>
+            </w:r>
+          </w:p>
+        </w:tc>
+      </w:tr>
+      <w:tr>
+        <w:trPr>
+          <w:trHeight w:val="454"/>
+        </w:trPr>
+        <w:tc>
+          <w:tcPr>
+            <w:cnfStyle w:val="001000000000" w:firstRow="0" w:lastRow="0" w:firstColumn="1" w:lastColumn="0" w:oddVBand="0" w:evenVBand="0" w:oddHBand="0" w:evenHBand="0" w:firstRowFirstColumn="0" w:firstRowLastColumn="0" w:lastRowFirstColumn="0" w:lastRowLastColumn="0"/>
+            <w:tcW w:w="2641" w:type="dxa"/>
+            <w:shd w:val="clear" w:color="auto" w:fill="auto"/>
+          </w:tcPr>
+          <w:p>
+            <w:pPr>
+              <w:rPr>
+                <w:rFonts w:asciiTheme="minorHAnsi" w:hAnsiTheme="minorHAnsi" w:cstheme="minorHAnsi"/>
+                <w:sz w:val="22"/>
+                <w:szCs w:val="24"/>
+              </w:rPr>
+            </w:pPr>
+            <w:r>
+              <w:rPr>
+                <w:rFonts w:asciiTheme="minorHAnsi" w:hAnsiTheme="minorHAnsi" w:cstheme="minorHAnsi"/>
+                <w:sz w:val="22"/>
+                <w:szCs w:val="24"/>
+              </w:rPr>
+              <w:t>Ishodi alternativa</w:t>
+            </w:r>
+          </w:p>
+        </w:tc>
+        <w:tc>
+          <w:tcPr>
+            <w:tcW w:w="6431" w:type="dxa"/>
+            <w:shd w:val="clear" w:color="auto" w:fill="auto"/>
+          </w:tcPr>
+          <w:p>
+            <w:pPr>
+              <w:cnfStyle w:val="000000000000" w:firstRow="0" w:lastRow="0" w:firstColumn="0" w:lastColumn="0" w:oddVBand="0" w:evenVBand="0" w:oddHBand="0" w:evenHBand="0" w:firstRowFirstColumn="0" w:firstRowLastColumn="0" w:lastRowFirstColumn="0" w:lastRowLastColumn="0"/>
+              <w:rPr>
+                <w:rFonts w:asciiTheme="minorHAnsi" w:hAnsiTheme="minorHAnsi" w:cstheme="minorHAnsi"/>
+                <w:sz w:val="22"/>
+                <w:szCs w:val="24"/>
+              </w:rPr>
+            </w:pPr>
+            <w:r>
+              <w:rPr>
+                <w:rFonts w:asciiTheme="minorHAnsi" w:hAnsiTheme="minorHAnsi" w:cstheme="minorHAnsi"/>
+                <w:sz w:val="22"/>
+                <w:szCs w:val="24"/>
+              </w:rPr>
+              <w:t xml:space="preserve">3.i </w:t>
+            </w:r>
+            <w:r>
+              <w:rPr>
+                <w:rFonts w:asciiTheme="minorHAnsi" w:hAnsiTheme="minorHAnsi" w:cstheme="minorHAnsi"/>
+                <w:sz w:val="22"/>
+                <w:szCs w:val="24"/>
+              </w:rPr>
+              <w:t>Administrator je unio korektne vrijednosti ili je odustao od kreiranja odjeljka.</w:t>
             </w:r>
           </w:p>
         </w:tc>
@@ -1252,15 +1418,9 @@
     </w:p>
     <w:p>
       <w:pPr>
-        <w:pStyle w:val="NoSpacing"/>
-      </w:pPr>
-    </w:p>
-    <w:p>
-      <w:pPr>
         <w:pStyle w:val="Heading2"/>
       </w:pPr>
       <w:r>
-        <w:lastRenderedPageBreak/>
         <w:t>3.3 Kreiranje događaja</w:t>
       </w:r>
     </w:p>
@@ -1862,7 +2022,76 @@
                 <w:sz w:val="22"/>
                 <w:szCs w:val="24"/>
               </w:rPr>
-              <w:t>2.a Sistem obavještava administratora o nekorektnim vrijednostima</w:t>
+              <w:t>3</w:t>
+            </w:r>
+            <w:r>
+              <w:rPr>
+                <w:rFonts w:asciiTheme="minorHAnsi" w:hAnsiTheme="minorHAnsi" w:cstheme="minorHAnsi"/>
+                <w:sz w:val="22"/>
+                <w:szCs w:val="24"/>
+              </w:rPr>
+              <w:t>.a Sistem obavještava administratora o nekorektnim vrijednostima</w:t>
+            </w:r>
+            <w:r>
+              <w:rPr>
+                <w:rFonts w:asciiTheme="minorHAnsi" w:hAnsiTheme="minorHAnsi" w:cstheme="minorHAnsi"/>
+                <w:sz w:val="22"/>
+                <w:szCs w:val="24"/>
+              </w:rPr>
+              <w:t xml:space="preserve"> i omogućava ponovan unos ili izlaz.</w:t>
+            </w:r>
+          </w:p>
+        </w:tc>
+      </w:tr>
+      <w:tr>
+        <w:trPr>
+          <w:trHeight w:val="454"/>
+        </w:trPr>
+        <w:tc>
+          <w:tcPr>
+            <w:cnfStyle w:val="001000000000" w:firstRow="0" w:lastRow="0" w:firstColumn="1" w:lastColumn="0" w:oddVBand="0" w:evenVBand="0" w:oddHBand="0" w:evenHBand="0" w:firstRowFirstColumn="0" w:firstRowLastColumn="0" w:lastRowFirstColumn="0" w:lastRowLastColumn="0"/>
+            <w:tcW w:w="2641" w:type="dxa"/>
+            <w:shd w:val="clear" w:color="auto" w:fill="auto"/>
+          </w:tcPr>
+          <w:p>
+            <w:pPr>
+              <w:rPr>
+                <w:rFonts w:asciiTheme="minorHAnsi" w:hAnsiTheme="minorHAnsi" w:cstheme="minorHAnsi"/>
+                <w:sz w:val="22"/>
+                <w:szCs w:val="24"/>
+              </w:rPr>
+            </w:pPr>
+            <w:r>
+              <w:rPr>
+                <w:rFonts w:asciiTheme="minorHAnsi" w:hAnsiTheme="minorHAnsi" w:cstheme="minorHAnsi"/>
+                <w:sz w:val="22"/>
+                <w:szCs w:val="24"/>
+              </w:rPr>
+              <w:t>Ishodi alternativa</w:t>
+            </w:r>
+          </w:p>
+        </w:tc>
+        <w:tc>
+          <w:tcPr>
+            <w:tcW w:w="6431" w:type="dxa"/>
+            <w:shd w:val="clear" w:color="auto" w:fill="auto"/>
+          </w:tcPr>
+          <w:p>
+            <w:pPr>
+              <w:cnfStyle w:val="000000000000" w:firstRow="0" w:lastRow="0" w:firstColumn="0" w:lastColumn="0" w:oddVBand="0" w:evenVBand="0" w:oddHBand="0" w:evenHBand="0" w:firstRowFirstColumn="0" w:firstRowLastColumn="0" w:lastRowFirstColumn="0" w:lastRowLastColumn="0"/>
+              <w:rPr>
+                <w:rFonts w:asciiTheme="minorHAnsi" w:hAnsiTheme="minorHAnsi" w:cstheme="minorHAnsi"/>
+                <w:sz w:val="22"/>
+                <w:szCs w:val="24"/>
+              </w:rPr>
+            </w:pPr>
+            <w:r>
+              <w:rPr>
+                <w:rFonts w:asciiTheme="minorHAnsi" w:hAnsiTheme="minorHAnsi" w:cstheme="minorHAnsi"/>
+                <w:sz w:val="22"/>
+                <w:szCs w:val="24"/>
+              </w:rPr>
+              <w:t>3.i Administrator je unio korekten vrijednosti ili je odustao od kreiranja događaja.</w:t>
             </w:r>
           </w:p>
         </w:tc>
@@ -2498,7 +2727,76 @@
                 <w:sz w:val="22"/>
                 <w:szCs w:val="24"/>
               </w:rPr>
-              <w:t>2.a Sistem obavještava administratora o nekorektnim vrijednostima</w:t>
+              <w:t>3</w:t>
+            </w:r>
+            <w:r>
+              <w:rPr>
+                <w:rFonts w:asciiTheme="minorHAnsi" w:hAnsiTheme="minorHAnsi" w:cstheme="minorHAnsi"/>
+                <w:sz w:val="22"/>
+                <w:szCs w:val="24"/>
+              </w:rPr>
+              <w:t>.a Sistem obavještava administratora o nekorektnim vrijednostima</w:t>
+            </w:r>
+            <w:r>
+              <w:rPr>
+                <w:rFonts w:asciiTheme="minorHAnsi" w:hAnsiTheme="minorHAnsi" w:cstheme="minorHAnsi"/>
+                <w:sz w:val="22"/>
+                <w:szCs w:val="24"/>
+              </w:rPr>
+              <w:t xml:space="preserve"> i omogućava ponovan unos ili izlaz.</w:t>
+            </w:r>
+          </w:p>
+        </w:tc>
+      </w:tr>
+      <w:tr>
+        <w:trPr>
+          <w:trHeight w:val="454"/>
+        </w:trPr>
+        <w:tc>
+          <w:tcPr>
+            <w:cnfStyle w:val="001000000000" w:firstRow="0" w:lastRow="0" w:firstColumn="1" w:lastColumn="0" w:oddVBand="0" w:evenVBand="0" w:oddHBand="0" w:evenHBand="0" w:firstRowFirstColumn="0" w:firstRowLastColumn="0" w:lastRowFirstColumn="0" w:lastRowLastColumn="0"/>
+            <w:tcW w:w="2641" w:type="dxa"/>
+            <w:shd w:val="clear" w:color="auto" w:fill="auto"/>
+          </w:tcPr>
+          <w:p>
+            <w:pPr>
+              <w:rPr>
+                <w:rFonts w:asciiTheme="minorHAnsi" w:hAnsiTheme="minorHAnsi" w:cstheme="minorHAnsi"/>
+                <w:sz w:val="22"/>
+                <w:szCs w:val="24"/>
+              </w:rPr>
+            </w:pPr>
+            <w:r>
+              <w:rPr>
+                <w:rFonts w:asciiTheme="minorHAnsi" w:hAnsiTheme="minorHAnsi" w:cstheme="minorHAnsi"/>
+                <w:sz w:val="22"/>
+                <w:szCs w:val="24"/>
+              </w:rPr>
+              <w:t>Ishodi alternativa</w:t>
+            </w:r>
+          </w:p>
+        </w:tc>
+        <w:tc>
+          <w:tcPr>
+            <w:tcW w:w="6431" w:type="dxa"/>
+            <w:shd w:val="clear" w:color="auto" w:fill="auto"/>
+          </w:tcPr>
+          <w:p>
+            <w:pPr>
+              <w:cnfStyle w:val="000000000000" w:firstRow="0" w:lastRow="0" w:firstColumn="0" w:lastColumn="0" w:oddVBand="0" w:evenVBand="0" w:oddHBand="0" w:evenHBand="0" w:firstRowFirstColumn="0" w:firstRowLastColumn="0" w:lastRowFirstColumn="0" w:lastRowLastColumn="0"/>
+              <w:rPr>
+                <w:rFonts w:asciiTheme="minorHAnsi" w:hAnsiTheme="minorHAnsi" w:cstheme="minorHAnsi"/>
+                <w:sz w:val="22"/>
+                <w:szCs w:val="24"/>
+              </w:rPr>
+            </w:pPr>
+            <w:r>
+              <w:rPr>
+                <w:rFonts w:asciiTheme="minorHAnsi" w:hAnsiTheme="minorHAnsi" w:cstheme="minorHAnsi"/>
+                <w:sz w:val="22"/>
+                <w:szCs w:val="24"/>
+              </w:rPr>
+              <w:t>3.i Administrator je unio korektne vrijednosti ili je odustao od ažuriranja događaja.</w:t>
             </w:r>
           </w:p>
         </w:tc>
@@ -2506,29 +2804,10 @@
     </w:tbl>
     <w:p>
       <w:pPr>
-        <w:pStyle w:val="NoSpacing"/>
-      </w:pPr>
-    </w:p>
-    <w:p>
-      <w:pPr>
-        <w:pStyle w:val="NoSpacing"/>
-      </w:pPr>
-    </w:p>
-    <w:p>
-      <w:pPr>
-        <w:pStyle w:val="NoSpacing"/>
-      </w:pPr>
-    </w:p>
-    <w:p>
-      <w:pPr>
         <w:pStyle w:val="Heading2"/>
       </w:pPr>
-    </w:p>
-    <w:p>
-      <w:pPr>
-        <w:pStyle w:val="Heading2"/>
-      </w:pPr>
       <w:r>
+        <w:lastRenderedPageBreak/>
         <w:t>3.5 Brisanje događaja</w:t>
       </w:r>
     </w:p>
@@ -3002,6 +3281,8 @@
               </w:rPr>
               <w:t>.</w:t>
             </w:r>
+            <w:bookmarkStart w:id="0" w:name="_GoBack"/>
+            <w:bookmarkEnd w:id="0"/>
           </w:p>
           <w:p>
             <w:pPr>
@@ -3021,7 +3302,7 @@
                 <w:rFonts w:asciiTheme="minorHAnsi" w:hAnsiTheme="minorHAnsi" w:cstheme="minorHAnsi"/>
                 <w:szCs w:val="24"/>
               </w:rPr>
-              <w:t>Sistem provjerava da li je operacija korektna.</w:t>
+              <w:t>Sistem obavještava administratora o brisanju događaja.</w:t>
             </w:r>
           </w:p>
           <w:p>
@@ -3042,7 +3323,7 @@
                 <w:rFonts w:asciiTheme="minorHAnsi" w:hAnsiTheme="minorHAnsi" w:cstheme="minorHAnsi"/>
                 <w:szCs w:val="24"/>
               </w:rPr>
-              <w:t>Sistem obavještava administratora o brisanju događaja.</w:t>
+              <w:t>Administrator potvrđuje izbor.</w:t>
             </w:r>
           </w:p>
           <w:p>
@@ -3063,7 +3344,7 @@
                 <w:rFonts w:asciiTheme="minorHAnsi" w:hAnsiTheme="minorHAnsi" w:cstheme="minorHAnsi"/>
                 <w:szCs w:val="24"/>
               </w:rPr>
-              <w:t>Administrator potvrđuje izbor.</w:t>
+              <w:t>Sistem briše događaj i ažurira repertoar.</w:t>
             </w:r>
           </w:p>
           <w:p>
@@ -3084,27 +3365,6 @@
                 <w:rFonts w:asciiTheme="minorHAnsi" w:hAnsiTheme="minorHAnsi" w:cstheme="minorHAnsi"/>
                 <w:szCs w:val="24"/>
               </w:rPr>
-              <w:t>Sistem briše događaj i ažurira repertoar.</w:t>
-            </w:r>
-          </w:p>
-          <w:p>
-            <w:pPr>
-              <w:pStyle w:val="ListParagraph"/>
-              <w:numPr>
-                <w:ilvl w:val="0"/>
-                <w:numId w:val="12"/>
-              </w:numPr>
-              <w:cnfStyle w:val="000000000000" w:firstRow="0" w:lastRow="0" w:firstColumn="0" w:lastColumn="0" w:oddVBand="0" w:evenVBand="0" w:oddHBand="0" w:evenHBand="0" w:firstRowFirstColumn="0" w:firstRowLastColumn="0" w:lastRowFirstColumn="0" w:lastRowLastColumn="0"/>
-              <w:rPr>
-                <w:rFonts w:asciiTheme="minorHAnsi" w:hAnsiTheme="minorHAnsi" w:cstheme="minorHAnsi"/>
-                <w:szCs w:val="24"/>
-              </w:rPr>
-            </w:pPr>
-            <w:r>
-              <w:rPr>
-                <w:rFonts w:asciiTheme="minorHAnsi" w:hAnsiTheme="minorHAnsi" w:cstheme="minorHAnsi"/>
-                <w:szCs w:val="24"/>
-              </w:rPr>
               <w:t>Sistem obavještava administratora o uspješnom brisanju događaja.</w:t>
             </w:r>
           </w:p>
@@ -3147,6 +3407,59 @@
           <w:p>
             <w:pPr>
               <w:cnfStyle w:val="000000100000" w:firstRow="0" w:lastRow="0" w:firstColumn="0" w:lastColumn="0" w:oddVBand="0" w:evenVBand="0" w:oddHBand="1" w:evenHBand="0" w:firstRowFirstColumn="0" w:firstRowLastColumn="0" w:lastRowFirstColumn="0" w:lastRowLastColumn="0"/>
+              <w:rPr>
+                <w:rFonts w:asciiTheme="minorHAnsi" w:hAnsiTheme="minorHAnsi" w:cstheme="minorHAnsi"/>
+                <w:sz w:val="22"/>
+                <w:szCs w:val="24"/>
+              </w:rPr>
+            </w:pPr>
+            <w:r>
+              <w:rPr>
+                <w:rFonts w:asciiTheme="minorHAnsi" w:hAnsiTheme="minorHAnsi" w:cstheme="minorHAnsi"/>
+                <w:sz w:val="22"/>
+                <w:szCs w:val="24"/>
+              </w:rPr>
+              <w:t>-/-</w:t>
+            </w:r>
+          </w:p>
+        </w:tc>
+      </w:tr>
+      <w:tr>
+        <w:trPr>
+          <w:trHeight w:val="454"/>
+        </w:trPr>
+        <w:tc>
+          <w:tcPr>
+            <w:cnfStyle w:val="001000000000" w:firstRow="0" w:lastRow="0" w:firstColumn="1" w:lastColumn="0" w:oddVBand="0" w:evenVBand="0" w:oddHBand="0" w:evenHBand="0" w:firstRowFirstColumn="0" w:firstRowLastColumn="0" w:lastRowFirstColumn="0" w:lastRowLastColumn="0"/>
+            <w:tcW w:w="2641" w:type="dxa"/>
+            <w:shd w:val="clear" w:color="auto" w:fill="auto"/>
+          </w:tcPr>
+          <w:p>
+            <w:pPr>
+              <w:rPr>
+                <w:rFonts w:asciiTheme="minorHAnsi" w:hAnsiTheme="minorHAnsi" w:cstheme="minorHAnsi"/>
+                <w:sz w:val="22"/>
+                <w:szCs w:val="24"/>
+              </w:rPr>
+            </w:pPr>
+            <w:r>
+              <w:rPr>
+                <w:rFonts w:asciiTheme="minorHAnsi" w:hAnsiTheme="minorHAnsi" w:cstheme="minorHAnsi"/>
+                <w:sz w:val="22"/>
+                <w:szCs w:val="24"/>
+              </w:rPr>
+              <w:t>Ishodi alternativa</w:t>
+            </w:r>
+          </w:p>
+        </w:tc>
+        <w:tc>
+          <w:tcPr>
+            <w:tcW w:w="6431" w:type="dxa"/>
+            <w:shd w:val="clear" w:color="auto" w:fill="auto"/>
+          </w:tcPr>
+          <w:p>
+            <w:pPr>
+              <w:cnfStyle w:val="000000000000" w:firstRow="0" w:lastRow="0" w:firstColumn="0" w:lastColumn="0" w:oddVBand="0" w:evenVBand="0" w:oddHBand="0" w:evenHBand="0" w:firstRowFirstColumn="0" w:firstRowLastColumn="0" w:lastRowFirstColumn="0" w:lastRowLastColumn="0"/>
               <w:rPr>
                 <w:rFonts w:asciiTheme="minorHAnsi" w:hAnsiTheme="minorHAnsi" w:cstheme="minorHAnsi"/>
                 <w:sz w:val="22"/>
@@ -3760,6 +4073,59 @@
           </w:p>
         </w:tc>
       </w:tr>
+      <w:tr>
+        <w:trPr>
+          <w:trHeight w:val="454"/>
+        </w:trPr>
+        <w:tc>
+          <w:tcPr>
+            <w:cnfStyle w:val="001000000000" w:firstRow="0" w:lastRow="0" w:firstColumn="1" w:lastColumn="0" w:oddVBand="0" w:evenVBand="0" w:oddHBand="0" w:evenHBand="0" w:firstRowFirstColumn="0" w:firstRowLastColumn="0" w:lastRowFirstColumn="0" w:lastRowLastColumn="0"/>
+            <w:tcW w:w="2641" w:type="dxa"/>
+            <w:shd w:val="clear" w:color="auto" w:fill="auto"/>
+          </w:tcPr>
+          <w:p>
+            <w:pPr>
+              <w:rPr>
+                <w:rFonts w:asciiTheme="minorHAnsi" w:hAnsiTheme="minorHAnsi" w:cstheme="minorHAnsi"/>
+                <w:sz w:val="22"/>
+                <w:szCs w:val="24"/>
+              </w:rPr>
+            </w:pPr>
+            <w:r>
+              <w:rPr>
+                <w:rFonts w:asciiTheme="minorHAnsi" w:hAnsiTheme="minorHAnsi" w:cstheme="minorHAnsi"/>
+                <w:sz w:val="22"/>
+                <w:szCs w:val="24"/>
+              </w:rPr>
+              <w:t>Ishodi alternativa</w:t>
+            </w:r>
+          </w:p>
+        </w:tc>
+        <w:tc>
+          <w:tcPr>
+            <w:tcW w:w="6431" w:type="dxa"/>
+            <w:shd w:val="clear" w:color="auto" w:fill="auto"/>
+          </w:tcPr>
+          <w:p>
+            <w:pPr>
+              <w:cnfStyle w:val="000000000000" w:firstRow="0" w:lastRow="0" w:firstColumn="0" w:lastColumn="0" w:oddVBand="0" w:evenVBand="0" w:oddHBand="0" w:evenHBand="0" w:firstRowFirstColumn="0" w:firstRowLastColumn="0" w:lastRowFirstColumn="0" w:lastRowLastColumn="0"/>
+              <w:rPr>
+                <w:rFonts w:asciiTheme="minorHAnsi" w:hAnsiTheme="minorHAnsi" w:cstheme="minorHAnsi"/>
+                <w:sz w:val="22"/>
+                <w:szCs w:val="24"/>
+              </w:rPr>
+            </w:pPr>
+            <w:r>
+              <w:rPr>
+                <w:rFonts w:asciiTheme="minorHAnsi" w:hAnsiTheme="minorHAnsi" w:cstheme="minorHAnsi"/>
+                <w:sz w:val="22"/>
+                <w:szCs w:val="24"/>
+              </w:rPr>
+              <w:t>-/-</w:t>
+            </w:r>
+          </w:p>
+        </w:tc>
+      </w:tr>
     </w:tbl>
     <w:p>
       <w:pPr>
@@ -3796,12 +4162,7 @@
         <w:t>Određivanje</w:t>
       </w:r>
       <w:r>
-        <w:t xml:space="preserve"> vrije</w:t>
-      </w:r>
-      <w:bookmarkStart w:id="0" w:name="_GoBack"/>
-      <w:bookmarkEnd w:id="0"/>
-      <w:r>
-        <w:t>dnosti kredita</w:t>
+        <w:t xml:space="preserve"> vrijednosti kredita</w:t>
       </w:r>
     </w:p>
     <w:p>
@@ -4375,7 +4736,84 @@
                 <w:sz w:val="22"/>
                 <w:szCs w:val="24"/>
               </w:rPr>
-              <w:t>2.a Sistem obavještava administratora o nekorektnim vrijednostima.</w:t>
+              <w:t>3</w:t>
+            </w:r>
+            <w:r>
+              <w:rPr>
+                <w:rFonts w:asciiTheme="minorHAnsi" w:hAnsiTheme="minorHAnsi" w:cstheme="minorHAnsi"/>
+                <w:sz w:val="22"/>
+                <w:szCs w:val="24"/>
+              </w:rPr>
+              <w:t>.a Sistem obavještava administratora o nekorektnim vrijednostima</w:t>
+            </w:r>
+            <w:r>
+              <w:rPr>
+                <w:rFonts w:asciiTheme="minorHAnsi" w:hAnsiTheme="minorHAnsi" w:cstheme="minorHAnsi"/>
+                <w:sz w:val="22"/>
+                <w:szCs w:val="24"/>
+              </w:rPr>
+              <w:t xml:space="preserve"> i omogućava ponovan unos ili izlaz</w:t>
+            </w:r>
+            <w:r>
+              <w:rPr>
+                <w:rFonts w:asciiTheme="minorHAnsi" w:hAnsiTheme="minorHAnsi" w:cstheme="minorHAnsi"/>
+                <w:sz w:val="22"/>
+                <w:szCs w:val="24"/>
+              </w:rPr>
+              <w:t>.</w:t>
+            </w:r>
+          </w:p>
+        </w:tc>
+      </w:tr>
+      <w:tr>
+        <w:trPr>
+          <w:trHeight w:val="454"/>
+        </w:trPr>
+        <w:tc>
+          <w:tcPr>
+            <w:cnfStyle w:val="001000000000" w:firstRow="0" w:lastRow="0" w:firstColumn="1" w:lastColumn="0" w:oddVBand="0" w:evenVBand="0" w:oddHBand="0" w:evenHBand="0" w:firstRowFirstColumn="0" w:firstRowLastColumn="0" w:lastRowFirstColumn="0" w:lastRowLastColumn="0"/>
+            <w:tcW w:w="2641" w:type="dxa"/>
+            <w:shd w:val="clear" w:color="auto" w:fill="auto"/>
+          </w:tcPr>
+          <w:p>
+            <w:pPr>
+              <w:rPr>
+                <w:rFonts w:asciiTheme="minorHAnsi" w:hAnsiTheme="minorHAnsi" w:cstheme="minorHAnsi"/>
+                <w:sz w:val="22"/>
+                <w:szCs w:val="24"/>
+              </w:rPr>
+            </w:pPr>
+            <w:r>
+              <w:rPr>
+                <w:rFonts w:asciiTheme="minorHAnsi" w:hAnsiTheme="minorHAnsi" w:cstheme="minorHAnsi"/>
+                <w:sz w:val="22"/>
+                <w:szCs w:val="24"/>
+              </w:rPr>
+              <w:t>Ishodi alternativa</w:t>
+            </w:r>
+          </w:p>
+        </w:tc>
+        <w:tc>
+          <w:tcPr>
+            <w:tcW w:w="6431" w:type="dxa"/>
+            <w:shd w:val="clear" w:color="auto" w:fill="auto"/>
+          </w:tcPr>
+          <w:p>
+            <w:pPr>
+              <w:cnfStyle w:val="000000000000" w:firstRow="0" w:lastRow="0" w:firstColumn="0" w:lastColumn="0" w:oddVBand="0" w:evenVBand="0" w:oddHBand="0" w:evenHBand="0" w:firstRowFirstColumn="0" w:firstRowLastColumn="0" w:lastRowFirstColumn="0" w:lastRowLastColumn="0"/>
+              <w:rPr>
+                <w:rFonts w:asciiTheme="minorHAnsi" w:hAnsiTheme="minorHAnsi" w:cstheme="minorHAnsi"/>
+                <w:sz w:val="22"/>
+                <w:szCs w:val="24"/>
+              </w:rPr>
+            </w:pPr>
+            <w:r>
+              <w:rPr>
+                <w:rFonts w:asciiTheme="minorHAnsi" w:hAnsiTheme="minorHAnsi" w:cstheme="minorHAnsi"/>
+                <w:sz w:val="22"/>
+                <w:szCs w:val="24"/>
+              </w:rPr>
+              <w:t>3.i Administrator je unio korektne vrijednosti ili je odustao od određivanja vrijednosti kredita.</w:t>
             </w:r>
           </w:p>
         </w:tc>
@@ -4990,7 +5428,84 @@
                 <w:sz w:val="22"/>
                 <w:szCs w:val="24"/>
               </w:rPr>
-              <w:t>2.a  Sistem obavještava administratora o nekorektnim vrijednostima.</w:t>
+              <w:t>3</w:t>
+            </w:r>
+            <w:r>
+              <w:rPr>
+                <w:rFonts w:asciiTheme="minorHAnsi" w:hAnsiTheme="minorHAnsi" w:cstheme="minorHAnsi"/>
+                <w:sz w:val="22"/>
+                <w:szCs w:val="24"/>
+              </w:rPr>
+              <w:t>.a  Sistem obavještava administratora o nekorektnim vrijednostima</w:t>
+            </w:r>
+            <w:r>
+              <w:rPr>
+                <w:rFonts w:asciiTheme="minorHAnsi" w:hAnsiTheme="minorHAnsi" w:cstheme="minorHAnsi"/>
+                <w:sz w:val="22"/>
+                <w:szCs w:val="24"/>
+              </w:rPr>
+              <w:t xml:space="preserve"> i omogućava ponovan unos ili izlaz</w:t>
+            </w:r>
+            <w:r>
+              <w:rPr>
+                <w:rFonts w:asciiTheme="minorHAnsi" w:hAnsiTheme="minorHAnsi" w:cstheme="minorHAnsi"/>
+                <w:sz w:val="22"/>
+                <w:szCs w:val="24"/>
+              </w:rPr>
+              <w:t>.</w:t>
+            </w:r>
+          </w:p>
+        </w:tc>
+      </w:tr>
+      <w:tr>
+        <w:trPr>
+          <w:trHeight w:val="454"/>
+        </w:trPr>
+        <w:tc>
+          <w:tcPr>
+            <w:cnfStyle w:val="001000000000" w:firstRow="0" w:lastRow="0" w:firstColumn="1" w:lastColumn="0" w:oddVBand="0" w:evenVBand="0" w:oddHBand="0" w:evenHBand="0" w:firstRowFirstColumn="0" w:firstRowLastColumn="0" w:lastRowFirstColumn="0" w:lastRowLastColumn="0"/>
+            <w:tcW w:w="2641" w:type="dxa"/>
+            <w:shd w:val="clear" w:color="auto" w:fill="auto"/>
+          </w:tcPr>
+          <w:p>
+            <w:pPr>
+              <w:rPr>
+                <w:rFonts w:asciiTheme="minorHAnsi" w:hAnsiTheme="minorHAnsi" w:cstheme="minorHAnsi"/>
+                <w:sz w:val="22"/>
+                <w:szCs w:val="24"/>
+              </w:rPr>
+            </w:pPr>
+            <w:r>
+              <w:rPr>
+                <w:rFonts w:asciiTheme="minorHAnsi" w:hAnsiTheme="minorHAnsi" w:cstheme="minorHAnsi"/>
+                <w:sz w:val="22"/>
+                <w:szCs w:val="24"/>
+              </w:rPr>
+              <w:t>Ishodi alternativa</w:t>
+            </w:r>
+          </w:p>
+        </w:tc>
+        <w:tc>
+          <w:tcPr>
+            <w:tcW w:w="6431" w:type="dxa"/>
+            <w:shd w:val="clear" w:color="auto" w:fill="auto"/>
+          </w:tcPr>
+          <w:p>
+            <w:pPr>
+              <w:cnfStyle w:val="000000000000" w:firstRow="0" w:lastRow="0" w:firstColumn="0" w:lastColumn="0" w:oddVBand="0" w:evenVBand="0" w:oddHBand="0" w:evenHBand="0" w:firstRowFirstColumn="0" w:firstRowLastColumn="0" w:lastRowFirstColumn="0" w:lastRowLastColumn="0"/>
+              <w:rPr>
+                <w:rFonts w:asciiTheme="minorHAnsi" w:hAnsiTheme="minorHAnsi" w:cstheme="minorHAnsi"/>
+                <w:sz w:val="22"/>
+                <w:szCs w:val="24"/>
+              </w:rPr>
+            </w:pPr>
+            <w:r>
+              <w:rPr>
+                <w:rFonts w:asciiTheme="minorHAnsi" w:hAnsiTheme="minorHAnsi" w:cstheme="minorHAnsi"/>
+                <w:sz w:val="22"/>
+                <w:szCs w:val="24"/>
+              </w:rPr>
+              <w:t>3.i Administrator je unio korektne vrijednosti ili je odustao od ažuriranja korisničkog naloga.</w:t>
             </w:r>
           </w:p>
         </w:tc>

</xml_diff>